<commit_message>
finished buy,php & approve.php with ajax
1. learned how to use ajax work

2. I used JS to do all dynamic functionalities, and use ajax to send JSON request to the server. And did SQL operation inside php server

3. Approve has header functionality and approve/refuse functionalities

4. employee have header functionalities.

5. SQL database is now in the sql folder. put it in the laptop

6. add employee submit button should be printing the inputted values in the console.log
</commit_message>
<xml_diff>
--- a/php plan.docx
+++ b/php plan.docx
@@ -2,6 +2,796 @@
 <file path=word/document.xml><?xml version="1.0" encoding="utf-8"?>
 <w:document xmlns:wpc="http://schemas.microsoft.com/office/word/2010/wordprocessingCanvas" xmlns:cx="http://schemas.microsoft.com/office/drawing/2014/chartex" xmlns:cx1="http://schemas.microsoft.com/office/drawing/2015/9/8/chartex" xmlns:cx2="http://schemas.microsoft.com/office/drawing/2015/10/21/chartex" xmlns:cx3="http://schemas.microsoft.com/office/drawing/2016/5/9/chartex" xmlns:cx4="http://schemas.microsoft.com/office/drawing/2016/5/10/chartex" xmlns:cx5="http://schemas.microsoft.com/office/drawing/2016/5/11/chartex" xmlns:cx6="http://schemas.microsoft.com/office/drawing/2016/5/12/chartex" xmlns:cx7="http://schemas.microsoft.com/office/drawing/2016/5/13/chartex" xmlns:cx8="http://schemas.microsoft.com/office/drawing/2016/5/14/chartex" xmlns:mc="http://schemas.openxmlformats.org/markup-compatibility/2006" xmlns:aink="http://schemas.microsoft.com/office/drawing/2016/ink" xmlns:am3d="http://schemas.microsoft.com/office/drawing/2017/model3d" xmlns:o="urn:schemas-microsoft-com:office:office" xmlns:oel="http://schemas.microsoft.com/office/2019/extlst" xmlns:r="http://schemas.openxmlformats.org/officeDocument/2006/relationships" xmlns:m="http://schemas.openxmlformats.org/officeDocument/2006/math" xmlns:v="urn:schemas-microsoft-com:vml" xmlns:wp14="http://schemas.microsoft.com/office/word/2010/wordprocessingDrawing" xmlns:wp="http://schemas.openxmlformats.org/drawingml/2006/wordprocessingDrawing" xmlns:w10="urn:schemas-microsoft-com:office:word" xmlns:w="http://schemas.openxmlformats.org/wordprocessingml/2006/main" xmlns:w14="http://schemas.microsoft.com/office/word/2010/wordml" xmlns:w15="http://schemas.microsoft.com/office/word/2012/wordml" xmlns:w16cex="http://schemas.microsoft.com/office/word/2018/wordml/cex" xmlns:w16cid="http://schemas.microsoft.com/office/word/2016/wordml/cid" xmlns:w16="http://schemas.microsoft.com/office/word/2018/wordml" xmlns:w16du="http://schemas.microsoft.com/office/word/2023/wordml/word16du" xmlns:w16sdtdh="http://schemas.microsoft.com/office/word/2020/wordml/sdtdatahash" xmlns:w16sdtfl="http://schemas.microsoft.com/office/word/2024/wordml/sdtformatlock" xmlns:w16se="http://schemas.microsoft.com/office/word/2015/wordml/symex" xmlns:wpg="http://schemas.microsoft.com/office/word/2010/wordprocessingGroup" xmlns:wpi="http://schemas.microsoft.com/office/word/2010/wordprocessingInk" xmlns:wne="http://schemas.microsoft.com/office/word/2006/wordml" xmlns:wps="http://schemas.microsoft.com/office/word/2010/wordprocessingShape" mc:Ignorable="w14 w15 w16se w16cid w16 w16cex w16sdtdh w16sdtfl w16du wp14">
   <w:body>
+    <w:p>
+      <w:r>
+        <w:t xml:space="preserve">This is an inventory management system website for a public airplane company. </w:t>
+      </w:r>
+    </w:p>
+    <w:p>
+      <w:pPr>
+        <w:ind w:left="720"/>
+      </w:pPr>
+      <w:r>
+        <w:t xml:space="preserve">Admin </w:t>
+      </w:r>
+    </w:p>
+    <w:p>
+      <w:pPr>
+        <w:pStyle w:val="ListParagraph"/>
+        <w:numPr>
+          <w:ilvl w:val="0"/>
+          <w:numId w:val="1"/>
+        </w:numPr>
+      </w:pPr>
+      <w:r>
+        <w:t>can buy items, like number of planes, engines, tires, fuel for inventory</w:t>
+      </w:r>
+    </w:p>
+    <w:p>
+      <w:pPr>
+        <w:pStyle w:val="ListParagraph"/>
+        <w:numPr>
+          <w:ilvl w:val="0"/>
+          <w:numId w:val="1"/>
+        </w:numPr>
+      </w:pPr>
+      <w:r>
+        <w:t xml:space="preserve">they can see what manager needs by looking at their request forms. </w:t>
+      </w:r>
+    </w:p>
+    <w:p>
+      <w:pPr>
+        <w:pStyle w:val="ListParagraph"/>
+        <w:numPr>
+          <w:ilvl w:val="0"/>
+          <w:numId w:val="1"/>
+        </w:numPr>
+      </w:pPr>
+      <w:r>
+        <w:t xml:space="preserve">They can see any planes in inventory and it’s condition. </w:t>
+      </w:r>
+    </w:p>
+    <w:p>
+      <w:pPr>
+        <w:pStyle w:val="ListParagraph"/>
+        <w:numPr>
+          <w:ilvl w:val="0"/>
+          <w:numId w:val="1"/>
+        </w:numPr>
+      </w:pPr>
+      <w:r>
+        <w:t xml:space="preserve">They can add or remove employees. Gives them username and password. </w:t>
+      </w:r>
+    </w:p>
+    <w:p>
+      <w:pPr>
+        <w:ind w:left="720"/>
+      </w:pPr>
+      <w:r>
+        <w:t xml:space="preserve">Manager </w:t>
+      </w:r>
+    </w:p>
+    <w:p>
+      <w:pPr>
+        <w:pStyle w:val="ListParagraph"/>
+        <w:numPr>
+          <w:ilvl w:val="0"/>
+          <w:numId w:val="1"/>
+        </w:numPr>
+      </w:pPr>
+      <w:r>
+        <w:t>can see the request and report made by the staff</w:t>
+      </w:r>
+    </w:p>
+    <w:p>
+      <w:pPr>
+        <w:pStyle w:val="ListParagraph"/>
+        <w:numPr>
+          <w:ilvl w:val="0"/>
+          <w:numId w:val="1"/>
+        </w:numPr>
+      </w:pPr>
+      <w:r>
+        <w:t>They can assign any staff to work on planes for maintenance</w:t>
+      </w:r>
+    </w:p>
+    <w:p>
+      <w:pPr>
+        <w:pStyle w:val="ListParagraph"/>
+        <w:numPr>
+          <w:ilvl w:val="0"/>
+          <w:numId w:val="1"/>
+        </w:numPr>
+      </w:pPr>
+      <w:r>
+        <w:t xml:space="preserve">They can see any planes in inventory and it’s condition. </w:t>
+      </w:r>
+    </w:p>
+    <w:p>
+      <w:pPr>
+        <w:pStyle w:val="ListParagraph"/>
+        <w:numPr>
+          <w:ilvl w:val="0"/>
+          <w:numId w:val="1"/>
+        </w:numPr>
+      </w:pPr>
+      <w:r>
+        <w:t>They can request items like a number of engine, fuel, tire, and planes from manager</w:t>
+      </w:r>
+    </w:p>
+    <w:p>
+      <w:pPr>
+        <w:ind w:left="720"/>
+      </w:pPr>
+      <w:r>
+        <w:t xml:space="preserve">Staff </w:t>
+      </w:r>
+    </w:p>
+    <w:p>
+      <w:pPr>
+        <w:pStyle w:val="ListParagraph"/>
+        <w:numPr>
+          <w:ilvl w:val="0"/>
+          <w:numId w:val="1"/>
+        </w:numPr>
+      </w:pPr>
+      <w:r>
+        <w:t xml:space="preserve">see what they need to work on. </w:t>
+      </w:r>
+    </w:p>
+    <w:p>
+      <w:pPr>
+        <w:pStyle w:val="ListParagraph"/>
+        <w:numPr>
+          <w:ilvl w:val="0"/>
+          <w:numId w:val="1"/>
+        </w:numPr>
+      </w:pPr>
+      <w:r>
+        <w:t xml:space="preserve">They can report on plan’s condition. </w:t>
+      </w:r>
+    </w:p>
+    <w:p>
+      <w:pPr>
+        <w:pStyle w:val="ListParagraph"/>
+        <w:numPr>
+          <w:ilvl w:val="0"/>
+          <w:numId w:val="1"/>
+        </w:numPr>
+      </w:pPr>
+      <w:r>
+        <w:t>They can see any planes in inventory and it’s condition.</w:t>
+      </w:r>
+    </w:p>
+    <w:p>
+      <w:r>
+        <w:t>SQL Database</w:t>
+      </w:r>
+    </w:p>
+    <w:p>
+      <w:pPr>
+        <w:rPr>
+          <w:color w:val="4EA72E" w:themeColor="accent6"/>
+        </w:rPr>
+      </w:pPr>
+      <w:r>
+        <w:rPr>
+          <w:color w:val="4EA72E" w:themeColor="accent6"/>
+        </w:rPr>
+        <w:t xml:space="preserve">Admin: </w:t>
+      </w:r>
+      <w:proofErr w:type="spellStart"/>
+      <w:r>
+        <w:rPr>
+          <w:color w:val="4EA72E" w:themeColor="accent6"/>
+        </w:rPr>
+        <w:t>userID</w:t>
+      </w:r>
+      <w:proofErr w:type="spellEnd"/>
+      <w:r>
+        <w:rPr>
+          <w:color w:val="4EA72E" w:themeColor="accent6"/>
+        </w:rPr>
+        <w:t>, password</w:t>
+      </w:r>
+    </w:p>
+    <w:p>
+      <w:pPr>
+        <w:rPr>
+          <w:color w:val="4EA72E" w:themeColor="accent6"/>
+        </w:rPr>
+      </w:pPr>
+      <w:r>
+        <w:rPr>
+          <w:color w:val="4EA72E" w:themeColor="accent6"/>
+        </w:rPr>
+        <w:t xml:space="preserve">Employee: </w:t>
+      </w:r>
+      <w:proofErr w:type="spellStart"/>
+      <w:r>
+        <w:rPr>
+          <w:color w:val="4EA72E" w:themeColor="accent6"/>
+        </w:rPr>
+        <w:t>userID</w:t>
+      </w:r>
+      <w:proofErr w:type="spellEnd"/>
+      <w:r>
+        <w:rPr>
+          <w:color w:val="4EA72E" w:themeColor="accent6"/>
+        </w:rPr>
+        <w:t xml:space="preserve">, password, </w:t>
+      </w:r>
+      <w:proofErr w:type="spellStart"/>
+      <w:r>
+        <w:rPr>
+          <w:color w:val="4EA72E" w:themeColor="accent6"/>
+        </w:rPr>
+        <w:t>firstname</w:t>
+      </w:r>
+      <w:proofErr w:type="spellEnd"/>
+      <w:r>
+        <w:rPr>
+          <w:color w:val="4EA72E" w:themeColor="accent6"/>
+        </w:rPr>
+        <w:t xml:space="preserve">, </w:t>
+      </w:r>
+      <w:proofErr w:type="spellStart"/>
+      <w:r>
+        <w:rPr>
+          <w:color w:val="4EA72E" w:themeColor="accent6"/>
+        </w:rPr>
+        <w:t>lastname</w:t>
+      </w:r>
+      <w:proofErr w:type="spellEnd"/>
+      <w:r>
+        <w:rPr>
+          <w:color w:val="4EA72E" w:themeColor="accent6"/>
+        </w:rPr>
+        <w:t xml:space="preserve">, employee type, status. </w:t>
+      </w:r>
+    </w:p>
+    <w:p>
+      <w:pPr>
+        <w:rPr>
+          <w:color w:val="4EA72E" w:themeColor="accent6"/>
+        </w:rPr>
+      </w:pPr>
+      <w:r>
+        <w:rPr>
+          <w:color w:val="4EA72E" w:themeColor="accent6"/>
+        </w:rPr>
+        <w:t>Purchase: Manager ID, plane, fuel, tire, engine</w:t>
+      </w:r>
+    </w:p>
+    <w:p>
+      <w:pPr>
+        <w:rPr>
+          <w:color w:val="4EA72E" w:themeColor="accent6"/>
+        </w:rPr>
+      </w:pPr>
+      <w:r>
+        <w:rPr>
+          <w:color w:val="4EA72E" w:themeColor="accent6"/>
+        </w:rPr>
+        <w:t>Plane: Name ID, condition, fuel, tire, engine</w:t>
+      </w:r>
+    </w:p>
+    <w:p>
+      <w:pPr>
+        <w:rPr>
+          <w:color w:val="4EA72E" w:themeColor="accent6"/>
+        </w:rPr>
+      </w:pPr>
+      <w:r>
+        <w:rPr>
+          <w:color w:val="4EA72E" w:themeColor="accent6"/>
+        </w:rPr>
+        <w:t>Storage: plane, fuel, tire, engine</w:t>
+      </w:r>
+    </w:p>
+    <w:p>
+      <w:r>
+        <w:t>Task: Task ID, target Plane,  Fuel, tire 1, tire 2, tire 3, tire 4, tire 5, tire 6, engine, condition, task status, staff involved in this task</w:t>
+      </w:r>
+    </w:p>
+    <w:p>
+      <w:r>
+        <w:t xml:space="preserve">Admin </w:t>
+      </w:r>
+    </w:p>
+    <w:p>
+      <w:pPr>
+        <w:pStyle w:val="ListParagraph"/>
+        <w:numPr>
+          <w:ilvl w:val="0"/>
+          <w:numId w:val="1"/>
+        </w:numPr>
+      </w:pPr>
+      <w:r>
+        <w:t xml:space="preserve">can approve manager’s purchase and add or delete employees. </w:t>
+      </w:r>
+    </w:p>
+    <w:p>
+      <w:pPr>
+        <w:pStyle w:val="ListParagraph"/>
+        <w:numPr>
+          <w:ilvl w:val="0"/>
+          <w:numId w:val="1"/>
+        </w:numPr>
+      </w:pPr>
+      <w:r>
+        <w:t xml:space="preserve">They can update storage table by approving the purchase row. </w:t>
+      </w:r>
+    </w:p>
+    <w:p>
+      <w:pPr>
+        <w:pStyle w:val="ListParagraph"/>
+        <w:numPr>
+          <w:ilvl w:val="0"/>
+          <w:numId w:val="1"/>
+        </w:numPr>
+      </w:pPr>
+      <w:r>
+        <w:t>They can delete purchase row by either approving or refusing.</w:t>
+      </w:r>
+    </w:p>
+    <w:p>
+      <w:pPr>
+        <w:pStyle w:val="ListParagraph"/>
+        <w:numPr>
+          <w:ilvl w:val="1"/>
+          <w:numId w:val="1"/>
+        </w:numPr>
+      </w:pPr>
+      <w:r>
+        <w:t>Approving deletes the purchase row, but updates the storage table</w:t>
+      </w:r>
+    </w:p>
+    <w:p>
+      <w:pPr>
+        <w:pStyle w:val="ListParagraph"/>
+        <w:numPr>
+          <w:ilvl w:val="1"/>
+          <w:numId w:val="1"/>
+        </w:numPr>
+      </w:pPr>
+      <w:r>
+        <w:t>Refusing just</w:t>
+      </w:r>
+      <w:r>
+        <w:t xml:space="preserve"> </w:t>
+      </w:r>
+      <w:r>
+        <w:t>deletes the purchase row</w:t>
+      </w:r>
+    </w:p>
+    <w:p>
+      <w:pPr>
+        <w:pStyle w:val="ListParagraph"/>
+        <w:numPr>
+          <w:ilvl w:val="0"/>
+          <w:numId w:val="1"/>
+        </w:numPr>
+      </w:pPr>
+      <w:r>
+        <w:t xml:space="preserve">They fill out the form to create employee and delete the employee. </w:t>
+      </w:r>
+    </w:p>
+    <w:p>
+      <w:r>
+        <w:t>Manager</w:t>
+      </w:r>
+    </w:p>
+    <w:p>
+      <w:pPr>
+        <w:pStyle w:val="ListParagraph"/>
+        <w:numPr>
+          <w:ilvl w:val="0"/>
+          <w:numId w:val="1"/>
+        </w:numPr>
+      </w:pPr>
+      <w:r>
+        <w:t xml:space="preserve">Can approve or refuse tasks created by staff. </w:t>
+      </w:r>
+    </w:p>
+    <w:p>
+      <w:pPr>
+        <w:pStyle w:val="ListParagraph"/>
+        <w:numPr>
+          <w:ilvl w:val="1"/>
+          <w:numId w:val="1"/>
+        </w:numPr>
+      </w:pPr>
+      <w:r>
+        <w:t xml:space="preserve">Pressing approve button automatically assigns it to the available staff. </w:t>
+      </w:r>
+    </w:p>
+    <w:p>
+      <w:pPr>
+        <w:pStyle w:val="ListParagraph"/>
+        <w:numPr>
+          <w:ilvl w:val="0"/>
+          <w:numId w:val="1"/>
+        </w:numPr>
+      </w:pPr>
+      <w:r>
+        <w:t xml:space="preserve">Buy components for plane maintenance. </w:t>
+      </w:r>
+    </w:p>
+    <w:p>
+      <w:r>
+        <w:t xml:space="preserve">Staff: </w:t>
+      </w:r>
+    </w:p>
+    <w:p>
+      <w:pPr>
+        <w:pStyle w:val="ListParagraph"/>
+        <w:numPr>
+          <w:ilvl w:val="0"/>
+          <w:numId w:val="1"/>
+        </w:numPr>
+      </w:pPr>
+      <w:r>
+        <w:t xml:space="preserve">They can create task by completing a </w:t>
+      </w:r>
+      <w:r>
+        <w:rPr>
+          <w:b/>
+          <w:bCs/>
+        </w:rPr>
+        <w:t>Plane Inspection Report Form</w:t>
+      </w:r>
+      <w:r>
+        <w:t xml:space="preserve">. </w:t>
+      </w:r>
+    </w:p>
+    <w:p>
+      <w:pPr>
+        <w:pStyle w:val="ListParagraph"/>
+        <w:numPr>
+          <w:ilvl w:val="1"/>
+          <w:numId w:val="1"/>
+        </w:numPr>
+      </w:pPr>
+      <w:r>
+        <w:t xml:space="preserve">It goes to manager’s dashboard and waits for them to approve it. </w:t>
+      </w:r>
+    </w:p>
+    <w:p>
+      <w:pPr>
+        <w:pStyle w:val="ListParagraph"/>
+        <w:numPr>
+          <w:ilvl w:val="0"/>
+          <w:numId w:val="1"/>
+        </w:numPr>
+      </w:pPr>
+      <w:r>
+        <w:t xml:space="preserve">They can complete the task that is assigned to them. </w:t>
+      </w:r>
+    </w:p>
+    <w:p>
+      <w:pPr>
+        <w:pStyle w:val="ListParagraph"/>
+        <w:numPr>
+          <w:ilvl w:val="1"/>
+          <w:numId w:val="1"/>
+        </w:numPr>
+      </w:pPr>
+      <w:r>
+        <w:t xml:space="preserve">Pressing complete button will update the storage table and update condition of the plane. </w:t>
+      </w:r>
+    </w:p>
+    <w:p>
+      <w:r>
+        <w:tab/>
+      </w:r>
+      <w:r>
+        <w:br w:type="page"/>
+      </w:r>
+    </w:p>
+    <w:p/>
+    <w:p>
+      <w:r>
+        <w:t xml:space="preserve">By default, there are 22 planes. 12 is active, 4 of them is out of fuel. 7 of them has tire issue, 3 of them has engine failures, and 1 plane broke down. </w:t>
+      </w:r>
+    </w:p>
+    <w:p>
+      <w:r>
+        <w:t xml:space="preserve">Components are tire, engine, fuel, and airplane </w:t>
+      </w:r>
+    </w:p>
+    <w:p/>
+    <w:p>
+      <w:r>
+        <w:t xml:space="preserve">Admin’s dashboard. He can see pie chart of all plan’s condition, he can manager’s the request, and staff member, he can buy stuff for the repairmen’s.  </w:t>
+      </w:r>
+    </w:p>
+    <w:p/>
+    <w:p>
+      <w:r>
+        <w:t xml:space="preserve">Manager functionality update: </w:t>
+      </w:r>
+    </w:p>
+    <w:p>
+      <w:r>
+        <w:t>Manager can see the conditions of all planes like admins</w:t>
+      </w:r>
+    </w:p>
+    <w:p>
+      <w:r>
+        <w:t xml:space="preserve">Manager can assign staff to tasks. </w:t>
+      </w:r>
+    </w:p>
+    <w:p>
+      <w:r>
+        <w:t>On the task tab, there are “on hold tasks”, “assigned tasks” and “completed tasks”</w:t>
+      </w:r>
+    </w:p>
+    <w:p/>
+    <w:p>
+      <w:r>
+        <w:br w:type="page"/>
+      </w:r>
+    </w:p>
+    <w:p>
+      <w:r>
+        <w:lastRenderedPageBreak/>
+        <w:t xml:space="preserve">Staff </w:t>
+      </w:r>
+    </w:p>
+    <w:p>
+      <w:pPr>
+        <w:pStyle w:val="ListParagraph"/>
+        <w:numPr>
+          <w:ilvl w:val="0"/>
+          <w:numId w:val="1"/>
+        </w:numPr>
+      </w:pPr>
+      <w:r>
+        <w:t xml:space="preserve">see what they need to work on and what task they have completed. </w:t>
+      </w:r>
+    </w:p>
+    <w:p>
+      <w:pPr>
+        <w:pStyle w:val="ListParagraph"/>
+        <w:numPr>
+          <w:ilvl w:val="0"/>
+          <w:numId w:val="1"/>
+        </w:numPr>
+      </w:pPr>
+      <w:r>
+        <w:t xml:space="preserve">They can report on plan’s condition. </w:t>
+      </w:r>
+    </w:p>
+    <w:p>
+      <w:pPr>
+        <w:pStyle w:val="ListParagraph"/>
+        <w:numPr>
+          <w:ilvl w:val="0"/>
+          <w:numId w:val="1"/>
+        </w:numPr>
+      </w:pPr>
+      <w:r>
+        <w:t>They can see any planes in inventory and it’s condition.</w:t>
+      </w:r>
+    </w:p>
+    <w:p>
+      <w:pPr>
+        <w:pStyle w:val="ListParagraph"/>
+        <w:numPr>
+          <w:ilvl w:val="0"/>
+          <w:numId w:val="1"/>
+        </w:numPr>
+      </w:pPr>
+      <w:r>
+        <w:t xml:space="preserve">There are 2 types of staff: </w:t>
+      </w:r>
+    </w:p>
+    <w:p>
+      <w:pPr>
+        <w:pStyle w:val="ListParagraph"/>
+        <w:numPr>
+          <w:ilvl w:val="1"/>
+          <w:numId w:val="1"/>
+        </w:numPr>
+      </w:pPr>
+      <w:r>
+        <w:t xml:space="preserve"> Inspector</w:t>
+      </w:r>
+    </w:p>
+    <w:p>
+      <w:pPr>
+        <w:pStyle w:val="ListParagraph"/>
+        <w:numPr>
+          <w:ilvl w:val="1"/>
+          <w:numId w:val="1"/>
+        </w:numPr>
+      </w:pPr>
+      <w:r>
+        <w:t xml:space="preserve">Maintenance </w:t>
+      </w:r>
+    </w:p>
+    <w:p>
+      <w:r>
+        <w:t xml:space="preserve">Home: </w:t>
+      </w:r>
+    </w:p>
+    <w:p>
+      <w:pPr>
+        <w:ind w:left="720"/>
+      </w:pPr>
+      <w:r>
+        <w:t>Card 1: Pie Chart</w:t>
+      </w:r>
+    </w:p>
+    <w:p>
+      <w:pPr>
+        <w:ind w:left="720"/>
+      </w:pPr>
+      <w:r>
+        <w:t>Card 2: Task = Available or not available</w:t>
+      </w:r>
+    </w:p>
+    <w:p>
+      <w:pPr>
+        <w:ind w:left="720"/>
+      </w:pPr>
+      <w:r>
+        <w:t xml:space="preserve">Card 3: Task Completed. </w:t>
+      </w:r>
+    </w:p>
+    <w:p>
+      <w:r>
+        <w:t xml:space="preserve">Plane: </w:t>
+      </w:r>
+    </w:p>
+    <w:p>
+      <w:r>
+        <w:tab/>
+        <w:t>Search planes</w:t>
+      </w:r>
+    </w:p>
+    <w:p>
+      <w:r>
+        <w:t>Report:</w:t>
+      </w:r>
+    </w:p>
+    <w:p>
+      <w:r>
+        <w:tab/>
+        <w:t>Fill out a form and submit it</w:t>
+      </w:r>
+    </w:p>
+    <w:p>
+      <w:r>
+        <w:t xml:space="preserve">Tasks: </w:t>
+      </w:r>
+    </w:p>
+    <w:p>
+      <w:r>
+        <w:tab/>
+        <w:t xml:space="preserve">See the details and click “complete” button. Also, clicking on this button changes the component amounts. </w:t>
+      </w:r>
+    </w:p>
+    <w:p/>
+    <w:p/>
+    <w:p/>
+    <w:p>
+      <w:r>
+        <w:br w:type="page"/>
+      </w:r>
+    </w:p>
+    <w:p>
+      <w:r>
+        <w:lastRenderedPageBreak/>
+        <w:t>Bootstrap Usage 3/8/2025</w:t>
+      </w:r>
+    </w:p>
+    <w:p>
+      <w:r>
+        <w:t xml:space="preserve">Man, writing plain html is possible, but very time consuming. My guts are going to vomit if I start writing html. My software developer pride is going to be hurt. </w:t>
+      </w:r>
+    </w:p>
+    <w:p>
+      <w:pPr>
+        <w:pBdr>
+          <w:bottom w:val="single" w:sz="6" w:space="1" w:color="auto"/>
+        </w:pBdr>
+      </w:pPr>
+      <w:r>
+        <w:t xml:space="preserve">So, I will use bootstrap as much as possible. </w:t>
+      </w:r>
+    </w:p>
+    <w:p/>
+    <w:p>
+      <w:r>
+        <w:t xml:space="preserve">For side bars: </w:t>
+      </w:r>
+      <w:hyperlink r:id="rId5" w:history="1">
+        <w:r>
+          <w:rPr>
+            <w:rStyle w:val="Hyperlink"/>
+          </w:rPr>
+          <w:t>https://getbootstrap.com/docs/5.3/examples/sidebars/#</w:t>
+        </w:r>
+      </w:hyperlink>
+    </w:p>
+    <w:p>
+      <w:r>
+        <w:t xml:space="preserve">Login page: </w:t>
+      </w:r>
+      <w:hyperlink r:id="rId6" w:history="1">
+        <w:r>
+          <w:rPr>
+            <w:rStyle w:val="Hyperlink"/>
+          </w:rPr>
+          <w:t>https://getbootstrap.com/docs/5.3/examples/sign-in/</w:t>
+        </w:r>
+      </w:hyperlink>
+      <w:r>
+        <w:t xml:space="preserve"> </w:t>
+      </w:r>
+    </w:p>
+    <w:p>
+      <w:r>
+        <w:t xml:space="preserve">Containers/cards/box/item: </w:t>
+      </w:r>
+      <w:hyperlink r:id="rId7" w:history="1">
+        <w:r>
+          <w:rPr>
+            <w:rStyle w:val="Hyperlink"/>
+          </w:rPr>
+          <w:t>https://getbootstrap.com/docs/5.3/examples/album/</w:t>
+        </w:r>
+      </w:hyperlink>
+      <w:r>
+        <w:t xml:space="preserve"> </w:t>
+      </w:r>
+    </w:p>
+    <w:p/>
+    <w:p/>
+    <w:p>
+      <w:pPr>
+        <w:pBdr>
+          <w:bottom w:val="double" w:sz="6" w:space="1" w:color="auto"/>
+        </w:pBdr>
+      </w:pPr>
+      <w:r>
+        <w:t>3/22/2025</w:t>
+      </w:r>
+    </w:p>
+    <w:p>
+      <w:r>
+        <w:t xml:space="preserve">I am </w:t>
+      </w:r>
+      <w:proofErr w:type="spellStart"/>
+      <w:r>
+        <w:t>gonna</w:t>
+      </w:r>
+      <w:proofErr w:type="spellEnd"/>
+      <w:r>
+        <w:t xml:space="preserve"> focus plane, storehouse and user tables right now. </w:t>
+      </w:r>
+    </w:p>
+    <w:p>
+      <w:r>
+        <w:t>Purchase will be next</w:t>
+      </w:r>
+    </w:p>
+    <w:p>
+      <w:r>
+        <w:t xml:space="preserve">Task will be last table to work with. </w:t>
+      </w:r>
+      <w:r>
+        <w:t xml:space="preserve">Its complex. </w:t>
+      </w:r>
+      <w:r>
+        <w:t xml:space="preserve"> </w:t>
+      </w:r>
+    </w:p>
+    <w:p/>
+    <w:p/>
+    <w:p/>
     <w:p/>
     <w:sectPr>
       <w:pgSz w:w="12240" w:h="15840"/>
@@ -11,6 +801,126 @@
     </w:sectPr>
   </w:body>
 </w:document>
+</file>
+
+<file path=word/numbering.xml><?xml version="1.0" encoding="utf-8"?>
+<w:numbering xmlns:wpc="http://schemas.microsoft.com/office/word/2010/wordprocessingCanvas" xmlns:cx="http://schemas.microsoft.com/office/drawing/2014/chartex" xmlns:cx1="http://schemas.microsoft.com/office/drawing/2015/9/8/chartex" xmlns:cx2="http://schemas.microsoft.com/office/drawing/2015/10/21/chartex" xmlns:cx3="http://schemas.microsoft.com/office/drawing/2016/5/9/chartex" xmlns:cx4="http://schemas.microsoft.com/office/drawing/2016/5/10/chartex" xmlns:cx5="http://schemas.microsoft.com/office/drawing/2016/5/11/chartex" xmlns:cx6="http://schemas.microsoft.com/office/drawing/2016/5/12/chartex" xmlns:cx7="http://schemas.microsoft.com/office/drawing/2016/5/13/chartex" xmlns:cx8="http://schemas.microsoft.com/office/drawing/2016/5/14/chartex" xmlns:mc="http://schemas.openxmlformats.org/markup-compatibility/2006" xmlns:aink="http://schemas.microsoft.com/office/drawing/2016/ink" xmlns:am3d="http://schemas.microsoft.com/office/drawing/2017/model3d" xmlns:o="urn:schemas-microsoft-com:office:office" xmlns:oel="http://schemas.microsoft.com/office/2019/extlst" xmlns:r="http://schemas.openxmlformats.org/officeDocument/2006/relationships" xmlns:m="http://schemas.openxmlformats.org/officeDocument/2006/math" xmlns:v="urn:schemas-microsoft-com:vml" xmlns:wp14="http://schemas.microsoft.com/office/word/2010/wordprocessingDrawing" xmlns:wp="http://schemas.openxmlformats.org/drawingml/2006/wordprocessingDrawing" xmlns:w10="urn:schemas-microsoft-com:office:word" xmlns:w="http://schemas.openxmlformats.org/wordprocessingml/2006/main" xmlns:w14="http://schemas.microsoft.com/office/word/2010/wordml" xmlns:w15="http://schemas.microsoft.com/office/word/2012/wordml" xmlns:w16cex="http://schemas.microsoft.com/office/word/2018/wordml/cex" xmlns:w16cid="http://schemas.microsoft.com/office/word/2016/wordml/cid" xmlns:w16="http://schemas.microsoft.com/office/word/2018/wordml" xmlns:w16du="http://schemas.microsoft.com/office/word/2023/wordml/word16du" xmlns:w16sdtdh="http://schemas.microsoft.com/office/word/2020/wordml/sdtdatahash" xmlns:w16sdtfl="http://schemas.microsoft.com/office/word/2024/wordml/sdtformatlock" xmlns:w16se="http://schemas.microsoft.com/office/word/2015/wordml/symex" xmlns:wpg="http://schemas.microsoft.com/office/word/2010/wordprocessingGroup" xmlns:wpi="http://schemas.microsoft.com/office/word/2010/wordprocessingInk" xmlns:wne="http://schemas.microsoft.com/office/word/2006/wordml" xmlns:wps="http://schemas.microsoft.com/office/word/2010/wordprocessingShape" mc:Ignorable="w14 w15 w16se w16cid w16 w16cex w16sdtdh w16sdtfl w16du wp14">
+  <w:abstractNum w:abstractNumId="0" w15:restartNumberingAfterBreak="0">
+    <w:nsid w:val="3A63186B"/>
+    <w:multiLevelType w:val="hybridMultilevel"/>
+    <w:tmpl w:val="7C146ACE"/>
+    <w:lvl w:ilvl="0" w:tplc="F7089DA0">
+      <w:numFmt w:val="bullet"/>
+      <w:lvlText w:val=""/>
+      <w:lvlJc w:val="left"/>
+      <w:pPr>
+        <w:ind w:left="1080" w:hanging="360"/>
+      </w:pPr>
+      <w:rPr>
+        <w:rFonts w:ascii="Symbol" w:eastAsiaTheme="minorHAnsi" w:hAnsi="Symbol" w:cstheme="minorBidi" w:hint="default"/>
+      </w:rPr>
+    </w:lvl>
+    <w:lvl w:ilvl="1" w:tplc="04090003">
+      <w:start w:val="1"/>
+      <w:numFmt w:val="bullet"/>
+      <w:lvlText w:val="o"/>
+      <w:lvlJc w:val="left"/>
+      <w:pPr>
+        <w:ind w:left="1800" w:hanging="360"/>
+      </w:pPr>
+      <w:rPr>
+        <w:rFonts w:ascii="Courier New" w:hAnsi="Courier New" w:cs="Courier New" w:hint="default"/>
+      </w:rPr>
+    </w:lvl>
+    <w:lvl w:ilvl="2" w:tplc="04090005" w:tentative="1">
+      <w:start w:val="1"/>
+      <w:numFmt w:val="bullet"/>
+      <w:lvlText w:val=""/>
+      <w:lvlJc w:val="left"/>
+      <w:pPr>
+        <w:ind w:left="2520" w:hanging="360"/>
+      </w:pPr>
+      <w:rPr>
+        <w:rFonts w:ascii="Wingdings" w:hAnsi="Wingdings" w:hint="default"/>
+      </w:rPr>
+    </w:lvl>
+    <w:lvl w:ilvl="3" w:tplc="04090001" w:tentative="1">
+      <w:start w:val="1"/>
+      <w:numFmt w:val="bullet"/>
+      <w:lvlText w:val=""/>
+      <w:lvlJc w:val="left"/>
+      <w:pPr>
+        <w:ind w:left="3240" w:hanging="360"/>
+      </w:pPr>
+      <w:rPr>
+        <w:rFonts w:ascii="Symbol" w:hAnsi="Symbol" w:hint="default"/>
+      </w:rPr>
+    </w:lvl>
+    <w:lvl w:ilvl="4" w:tplc="04090003" w:tentative="1">
+      <w:start w:val="1"/>
+      <w:numFmt w:val="bullet"/>
+      <w:lvlText w:val="o"/>
+      <w:lvlJc w:val="left"/>
+      <w:pPr>
+        <w:ind w:left="3960" w:hanging="360"/>
+      </w:pPr>
+      <w:rPr>
+        <w:rFonts w:ascii="Courier New" w:hAnsi="Courier New" w:cs="Courier New" w:hint="default"/>
+      </w:rPr>
+    </w:lvl>
+    <w:lvl w:ilvl="5" w:tplc="04090005" w:tentative="1">
+      <w:start w:val="1"/>
+      <w:numFmt w:val="bullet"/>
+      <w:lvlText w:val=""/>
+      <w:lvlJc w:val="left"/>
+      <w:pPr>
+        <w:ind w:left="4680" w:hanging="360"/>
+      </w:pPr>
+      <w:rPr>
+        <w:rFonts w:ascii="Wingdings" w:hAnsi="Wingdings" w:hint="default"/>
+      </w:rPr>
+    </w:lvl>
+    <w:lvl w:ilvl="6" w:tplc="04090001" w:tentative="1">
+      <w:start w:val="1"/>
+      <w:numFmt w:val="bullet"/>
+      <w:lvlText w:val=""/>
+      <w:lvlJc w:val="left"/>
+      <w:pPr>
+        <w:ind w:left="5400" w:hanging="360"/>
+      </w:pPr>
+      <w:rPr>
+        <w:rFonts w:ascii="Symbol" w:hAnsi="Symbol" w:hint="default"/>
+      </w:rPr>
+    </w:lvl>
+    <w:lvl w:ilvl="7" w:tplc="04090003" w:tentative="1">
+      <w:start w:val="1"/>
+      <w:numFmt w:val="bullet"/>
+      <w:lvlText w:val="o"/>
+      <w:lvlJc w:val="left"/>
+      <w:pPr>
+        <w:ind w:left="6120" w:hanging="360"/>
+      </w:pPr>
+      <w:rPr>
+        <w:rFonts w:ascii="Courier New" w:hAnsi="Courier New" w:cs="Courier New" w:hint="default"/>
+      </w:rPr>
+    </w:lvl>
+    <w:lvl w:ilvl="8" w:tplc="04090005" w:tentative="1">
+      <w:start w:val="1"/>
+      <w:numFmt w:val="bullet"/>
+      <w:lvlText w:val=""/>
+      <w:lvlJc w:val="left"/>
+      <w:pPr>
+        <w:ind w:left="6840" w:hanging="360"/>
+      </w:pPr>
+      <w:rPr>
+        <w:rFonts w:ascii="Wingdings" w:hAnsi="Wingdings" w:hint="default"/>
+      </w:rPr>
+    </w:lvl>
+  </w:abstractNum>
+  <w:num w:numId="1" w16cid:durableId="1586720057">
+    <w:abstractNumId w:val="0"/>
+  </w:num>
+</w:numbering>
 </file>
 
 <file path=word/styles.xml><?xml version="1.0" encoding="utf-8"?>
@@ -930,6 +1840,17 @@
       <w:spacing w:val="5"/>
     </w:rPr>
   </w:style>
+  <w:style w:type="character" w:styleId="Hyperlink">
+    <w:name w:val="Hyperlink"/>
+    <w:basedOn w:val="DefaultParagraphFont"/>
+    <w:uiPriority w:val="99"/>
+    <w:unhideWhenUsed/>
+    <w:rsid w:val="003D2B4E"/>
+    <w:rPr>
+      <w:color w:val="467886" w:themeColor="hyperlink"/>
+      <w:u w:val="single"/>
+    </w:rPr>
+  </w:style>
 </w:styles>
 </file>
 

</xml_diff>